<commit_message>
Alterar proposta sqs 312 bloco G
</commit_message>
<xml_diff>
--- a/sqs312_bloco_gilberto_amaral_ap611/proposta.docx
+++ b/sqs312_bloco_gilberto_amaral_ap611/proposta.docx
@@ -212,7 +212,7 @@
           <w:sz w:val="28"/>
           <w:u w:val="single"/>
         </w:rPr>
-        <w:t>7</w:t>
+        <w:t>8</w:t>
       </w:r>
       <w:r>
         <w:rPr>
@@ -276,7 +276,7 @@
           <w:sz w:val="28"/>
           <w:u w:val="single"/>
         </w:rPr>
-        <w:t>setenta</w:t>
+        <w:t>oitenta</w:t>
       </w:r>
       <w:r>
         <w:rPr>
@@ -351,14 +351,7 @@
           <w:bCs/>
           <w:sz w:val="28"/>
         </w:rPr>
-        <w:t>2</w:t>
-      </w:r>
-      <w:r>
-        <w:rPr>
-          <w:bCs/>
-          <w:sz w:val="28"/>
-        </w:rPr>
-        <w:t>0</w:t>
+        <w:t>15</w:t>
       </w:r>
       <w:r>
         <w:rPr>
@@ -372,7 +365,7 @@
           <w:bCs/>
           <w:sz w:val="28"/>
         </w:rPr>
-        <w:t>vinte</w:t>
+        <w:t>quinze</w:t>
       </w:r>
       <w:r>
         <w:rPr>
@@ -436,14 +429,14 @@
           <w:bCs/>
           <w:sz w:val="28"/>
         </w:rPr>
-        <w:t>1.05</w:t>
-      </w:r>
-      <w:r>
-        <w:rPr>
-          <w:bCs/>
-          <w:sz w:val="28"/>
-        </w:rPr>
-        <w:t>0</w:t>
+        <w:t>1.0</w:t>
+      </w:r>
+      <w:r>
+        <w:rPr>
+          <w:bCs/>
+          <w:sz w:val="28"/>
+        </w:rPr>
+        <w:t>65</w:t>
       </w:r>
       <w:r>
         <w:rPr>
@@ -457,7 +450,21 @@
           <w:bCs/>
           <w:sz w:val="28"/>
         </w:rPr>
-        <w:t xml:space="preserve">um milhão e cinquenta </w:t>
+        <w:t xml:space="preserve">um milhão e </w:t>
+      </w:r>
+      <w:r>
+        <w:rPr>
+          <w:bCs/>
+          <w:sz w:val="28"/>
+        </w:rPr>
+        <w:t>sessenta e cinco</w:t>
+      </w:r>
+      <w:r>
+        <w:rPr>
+          <w:bCs/>
+          <w:sz w:val="28"/>
+        </w:rPr>
+        <w:t xml:space="preserve"> </w:t>
       </w:r>
       <w:r>
         <w:rPr>
@@ -573,7 +580,15 @@
           <w:sz w:val="28"/>
           <w:u w:val="single" w:color="000000"/>
         </w:rPr>
-        <w:t>10</w:t>
+        <w:t>1</w:t>
+      </w:r>
+      <w:r>
+        <w:rPr>
+          <w:b/>
+          <w:sz w:val="28"/>
+          <w:u w:val="single" w:color="000000"/>
+        </w:rPr>
+        <w:t>0</w:t>
       </w:r>
       <w:r>
         <w:rPr>
@@ -635,7 +650,13 @@
         <w:rPr>
           <w:sz w:val="28"/>
         </w:rPr>
-        <w:t xml:space="preserve">Estamos abertos para tratativas futuras que entenderem necessárias para a concretização do negócio. </w:t>
+        <w:t>A proposta é condicionada à análise da documentação do imóvel e dos proprietários e e</w:t>
+      </w:r>
+      <w:r>
+        <w:rPr>
+          <w:sz w:val="28"/>
+        </w:rPr>
+        <w:t xml:space="preserve">stamos abertos para tratativas futuras que entenderem necessárias para a concretização do negócio. </w:t>
       </w:r>
     </w:p>
     <w:p>
@@ -667,7 +688,7 @@
         <w:rPr>
           <w:sz w:val="28"/>
         </w:rPr>
-        <w:t>5</w:t>
+        <w:t>6</w:t>
       </w:r>
       <w:r>
         <w:rPr>

</xml_diff>